<commit_message>
se añadieron las clases de token, errores lexicos e imagenes con sus respectivas instancias
</commit_message>
<xml_diff>
--- a/Documentacion/Expresión regular y automata.docx
+++ b/Documentacion/Expresión regular y automata.docx
@@ -525,75 +525,84 @@
       <w:r>
         <w:t xml:space="preserve"> = [0_9]</w:t>
       </w:r>
+    </w:p>
+    <w:p>
+      <w:r>
+        <w:t>Digito = D</w:t>
+      </w:r>
+      <w:r>
+        <w:t>i</w:t>
+      </w:r>
+      <w:r>
+        <w:t>+</w:t>
+      </w:r>
+    </w:p>
+    <w:p>
+      <w:pPr>
+        <w:jc w:val="center"/>
+        <w:rPr>
+          <w:b/>
+          <w:u w:val="single"/>
+        </w:rPr>
+      </w:pPr>
+      <w:r>
+        <w:rPr>
+          <w:b/>
+          <w:u w:val="single"/>
+        </w:rPr>
+        <w:t>Expresión regular</w:t>
+      </w:r>
+    </w:p>
+    <w:p>
+      <w:r>
+        <w:t>(</w:t>
+      </w:r>
+      <w:r>
+        <w:t>TITULO</w:t>
+      </w:r>
+      <w:r>
+        <w:rPr>
+          <w:b/>
+        </w:rPr>
+        <w:t>|</w:t>
+      </w:r>
+      <w:r>
+        <w:t>=</w:t>
+      </w:r>
+      <w:proofErr w:type="gramStart"/>
+      <w:r>
+        <w:rPr>
+          <w:b/>
+        </w:rPr>
+        <w:t>|</w:t>
+      </w:r>
+      <w:r>
+        <w:t>”Palabra</w:t>
+      </w:r>
+      <w:proofErr w:type="gramEnd"/>
+      <w:r>
+        <w:t>”</w:t>
+      </w:r>
+      <w:r>
+        <w:rPr>
+          <w:b/>
+        </w:rPr>
+        <w:t>|</w:t>
+      </w:r>
+      <w:r>
+        <w:t>ANCHO</w:t>
+      </w:r>
+      <w:r>
+        <w:rPr>
+          <w:b/>
+        </w:rPr>
+        <w:t>|</w:t>
+      </w:r>
+      <w:r>
+        <w:t>ALTO</w:t>
+      </w:r>
       <w:bookmarkStart w:id="0" w:name="_GoBack"/>
       <w:bookmarkEnd w:id="0"/>
-    </w:p>
-    <w:p>
-      <w:r>
-        <w:t>Digito = D</w:t>
-      </w:r>
-      <w:r>
-        <w:t>i</w:t>
-      </w:r>
-      <w:r>
-        <w:t>+</w:t>
-      </w:r>
-    </w:p>
-    <w:p>
-      <w:pPr>
-        <w:jc w:val="center"/>
-        <w:rPr>
-          <w:b/>
-          <w:u w:val="single"/>
-        </w:rPr>
-      </w:pPr>
-      <w:r>
-        <w:rPr>
-          <w:b/>
-          <w:u w:val="single"/>
-        </w:rPr>
-        <w:t>Expresión regular</w:t>
-      </w:r>
-    </w:p>
-    <w:p>
-      <w:r>
-        <w:t>(</w:t>
-      </w:r>
-      <w:r>
-        <w:t>TITULO</w:t>
-      </w:r>
-      <w:r>
-        <w:rPr>
-          <w:b/>
-        </w:rPr>
-        <w:t>|</w:t>
-      </w:r>
-      <w:r>
-        <w:t>=</w:t>
-      </w:r>
-      <w:proofErr w:type="gramStart"/>
-      <w:r>
-        <w:rPr>
-          <w:b/>
-        </w:rPr>
-        <w:t>|</w:t>
-      </w:r>
-      <w:r>
-        <w:t>”Palabra</w:t>
-      </w:r>
-      <w:proofErr w:type="gramEnd"/>
-      <w:r>
-        <w:t>”</w:t>
-      </w:r>
-      <w:r>
-        <w:rPr>
-          <w:b/>
-        </w:rPr>
-        <w:t>|</w:t>
-      </w:r>
-      <w:r>
-        <w:t>ANCHO</w:t>
-      </w:r>
       <w:r>
         <w:rPr>
           <w:b/>
@@ -1387,7 +1396,8 @@
       </w:pPr>
       <w:r>
         <w:rPr>
-          <w:lang w:val="en-US"/>
+          <w:noProof/>
+          <w:lang w:eastAsia="es-MX"/>
         </w:rPr>
         <w:drawing>
           <wp:inline distT="0" distB="0" distL="0" distR="0" wp14:anchorId="3EF683A6" wp14:editId="2840AFCF">
@@ -1535,7 +1545,8 @@
       </w:pPr>
       <w:r>
         <w:rPr>
-          <w:lang w:val="en-US"/>
+          <w:noProof/>
+          <w:lang w:eastAsia="es-MX"/>
         </w:rPr>
         <w:drawing>
           <wp:inline distT="0" distB="0" distL="0" distR="0" wp14:anchorId="1F2B146E" wp14:editId="26CE99F2">
@@ -1719,7 +1730,8 @@
       </w:pPr>
       <w:r>
         <w:rPr>
-          <w:lang w:val="en-US"/>
+          <w:noProof/>
+          <w:lang w:eastAsia="es-MX"/>
         </w:rPr>
         <w:drawing>
           <wp:inline distT="0" distB="0" distL="0" distR="0" wp14:anchorId="729EBD46" wp14:editId="5C3F29E5">
@@ -1903,13 +1915,7 @@
               <w:rPr>
                 <w:lang w:val="en-US"/>
               </w:rPr>
-              <w:t>}</w:t>
-            </w:r>
-            <w:r>
-              <w:rPr>
-                <w:lang w:val="en-US"/>
-              </w:rPr>
-              <w:t>=S</w:t>
+              <w:t>}=S</w:t>
             </w:r>
             <w:r>
               <w:rPr>
@@ -2125,19 +2131,7 @@
                 <w:lang w:val="en-US"/>
               </w:rPr>
               <w:lastRenderedPageBreak/>
-              <w:t>52</w:t>
-            </w:r>
-            <w:r>
-              <w:rPr>
-                <w:lang w:val="en-US"/>
-              </w:rPr>
-              <w:t>(</w:t>
-            </w:r>
-            <w:r>
-              <w:rPr>
-                <w:lang w:val="en-US"/>
-              </w:rPr>
-              <w:t>(D|</w:t>
+              <w:t>52((D|</w:t>
             </w:r>
             <w:proofErr w:type="gramStart"/>
             <w:r>
@@ -2221,13 +2215,7 @@
               <w:rPr>
                 <w:lang w:val="en-US"/>
               </w:rPr>
-              <w:t>61</w:t>
-            </w:r>
-            <w:r>
-              <w:rPr>
-                <w:lang w:val="en-US"/>
-              </w:rPr>
-              <w:t>(</w:t>
+              <w:t>61(</w:t>
             </w:r>
             <w:r>
               <w:rPr>
@@ -2320,37 +2308,7 @@
               <w:rPr>
                 <w:lang w:val="en-US"/>
               </w:rPr>
-              <w:t>75</w:t>
-            </w:r>
-            <w:r>
-              <w:rPr>
-                <w:lang w:val="en-US"/>
-              </w:rPr>
-              <w:t>(</w:t>
-            </w:r>
-            <w:r>
-              <w:rPr>
-                <w:lang w:val="en-US"/>
-              </w:rPr>
-              <w:t>O</w:t>
-            </w:r>
-            <w:r>
-              <w:rPr>
-                <w:lang w:val="en-US"/>
-              </w:rPr>
-              <w:t>){</w:t>
-            </w:r>
-            <w:r>
-              <w:rPr>
-                <w:lang w:val="en-US"/>
-              </w:rPr>
-              <w:t>76</w:t>
-            </w:r>
-            <w:r>
-              <w:rPr>
-                <w:lang w:val="en-US"/>
-              </w:rPr>
-              <w:t>}=S</w:t>
+              <w:t>75(O){76}=S</w:t>
             </w:r>
             <w:r>
               <w:rPr>
@@ -2419,37 +2377,7 @@
               <w:rPr>
                 <w:lang w:val="en-US"/>
               </w:rPr>
-              <w:t>87</w:t>
-            </w:r>
-            <w:r>
-              <w:rPr>
-                <w:lang w:val="en-US"/>
-              </w:rPr>
-              <w:t>(</w:t>
-            </w:r>
-            <w:r>
-              <w:rPr>
-                <w:lang w:val="en-US"/>
-              </w:rPr>
-              <w:t>@</w:t>
-            </w:r>
-            <w:r>
-              <w:rPr>
-                <w:lang w:val="en-US"/>
-              </w:rPr>
-              <w:t>){</w:t>
-            </w:r>
-            <w:r>
-              <w:rPr>
-                <w:lang w:val="en-US"/>
-              </w:rPr>
-              <w:t>88</w:t>
-            </w:r>
-            <w:r>
-              <w:rPr>
-                <w:lang w:val="en-US"/>
-              </w:rPr>
-              <w:t>}=S</w:t>
+              <w:t>87(@){88}=S</w:t>
             </w:r>
             <w:r>
               <w:rPr>
@@ -2518,37 +2446,7 @@
               <w:rPr>
                 <w:lang w:val="en-US"/>
               </w:rPr>
-              <w:t>3</w:t>
-            </w:r>
-            <w:r>
-              <w:rPr>
-                <w:lang w:val="en-US"/>
-              </w:rPr>
-              <w:t>(</w:t>
-            </w:r>
-            <w:r>
-              <w:rPr>
-                <w:lang w:val="en-US"/>
-              </w:rPr>
-              <w:t>T</w:t>
-            </w:r>
-            <w:r>
-              <w:rPr>
-                <w:lang w:val="en-US"/>
-              </w:rPr>
-              <w:t>){</w:t>
-            </w:r>
-            <w:r>
-              <w:rPr>
-                <w:lang w:val="en-US"/>
-              </w:rPr>
-              <w:t>4</w:t>
-            </w:r>
-            <w:r>
-              <w:rPr>
-                <w:lang w:val="en-US"/>
-              </w:rPr>
-              <w:t>}=S</w:t>
+              <w:t>3(T){4}=S</w:t>
             </w:r>
             <w:r>
               <w:rPr>

</xml_diff>